<commit_message>
FerryClock3: clean UI, remove dotApp, fix package.json, working Render deploy
</commit_message>
<xml_diff>
--- a/FerryClock3_Data_Structure_Canvas.docx
+++ b/FerryClock3_Data_Structure_Canvas.docx
@@ -597,25 +597,71 @@
     <w:p>
       <w:pPr>
         <w:spacing w:after="0"/>
-        <w:rPr>
-          <w:b/>
-          <w:bCs/>
-        </w:rPr>
-      </w:pPr>
-      <w:r>
-        <w:rPr>
-          <w:b/>
-          <w:bCs/>
-        </w:rPr>
-        <w:tab/>
-      </w:r>
-      <w:r>
-        <w:rPr>
-          <w:b/>
-          <w:bCs/>
-        </w:rPr>
-        <w:tab/>
+        <w:ind w:left="1890" w:hanging="450"/>
+        <w:rPr>
+          <w:b/>
+          <w:bCs/>
+        </w:rPr>
+      </w:pPr>
+      <w:r>
+        <w:rPr>
+          <w:b/>
+          <w:bCs/>
+        </w:rPr>
         <w:t>ferryClock.js</w:t>
+      </w:r>
+      <w:r>
+        <w:rPr>
+          <w:b/>
+          <w:bCs/>
+        </w:rPr>
+        <w:t xml:space="preserve"> (</w:t>
+      </w:r>
+      <w:r>
+        <w:rPr>
+          <w:b/>
+          <w:bCs/>
+        </w:rPr>
+        <w:t xml:space="preserve">For future reference: splitting public/ferryClock.js into smaller modules (lanes, </w:t>
+      </w:r>
+      <w:proofErr w:type="spellStart"/>
+      <w:r>
+        <w:rPr>
+          <w:b/>
+          <w:bCs/>
+        </w:rPr>
+        <w:t>dockArcs</w:t>
+      </w:r>
+      <w:proofErr w:type="spellEnd"/>
+      <w:r>
+        <w:rPr>
+          <w:b/>
+          <w:bCs/>
+        </w:rPr>
+        <w:t xml:space="preserve">, </w:t>
+      </w:r>
+      <w:proofErr w:type="spellStart"/>
+      <w:r>
+        <w:rPr>
+          <w:b/>
+          <w:bCs/>
+        </w:rPr>
+        <w:t>capacityPies</w:t>
+      </w:r>
+      <w:proofErr w:type="spellEnd"/>
+      <w:r>
+        <w:rPr>
+          <w:b/>
+          <w:bCs/>
+        </w:rPr>
+        <w:t>, etc.) should be logged as a potential refactor once arcs and pies are stable.</w:t>
+      </w:r>
+      <w:r>
+        <w:rPr>
+          <w:b/>
+          <w:bCs/>
+        </w:rPr>
+        <w:t>)</w:t>
       </w:r>
     </w:p>
     <w:p>
@@ -991,6 +1037,7 @@
       </w:pPr>
       <w:proofErr w:type="spellStart"/>
       <w:r>
+        <w:lastRenderedPageBreak/>
         <w:t>CrossingTimeMinutes</w:t>
       </w:r>
       <w:proofErr w:type="spellEnd"/>
@@ -1019,7 +1066,6 @@
         </w:numPr>
       </w:pPr>
       <w:r>
-        <w:lastRenderedPageBreak/>
         <w:t>Role: Standard/nominal crossing time in minutes.</w:t>
       </w:r>
     </w:p>
@@ -1047,15 +1093,7 @@
       </w:r>
       <w:proofErr w:type="spellEnd"/>
       <w:r>
-        <w:t xml:space="preserve">, </w:t>
-      </w:r>
-      <w:proofErr w:type="spellStart"/>
-      <w:r>
-        <w:t>TerminalNameEast</w:t>
-      </w:r>
-      <w:proofErr w:type="spellEnd"/>
-      <w:r>
-        <w:t xml:space="preserve"> (logical, may become optional)</w:t>
+        <w:t>, TerminalNameEast (logical, may become optional)</w:t>
       </w:r>
     </w:p>
     <w:p>
@@ -1141,15 +1179,7 @@
       </w:r>
       <w:proofErr w:type="spellEnd"/>
       <w:r>
-        <w:t xml:space="preserve"> / </w:t>
-      </w:r>
-      <w:proofErr w:type="spellStart"/>
-      <w:r>
-        <w:t>TerminalNameEast</w:t>
-      </w:r>
-      <w:proofErr w:type="spellEnd"/>
-      <w:r>
-        <w:t>.</w:t>
+        <w:t xml:space="preserve"> / TerminalNameEast.</w:t>
       </w:r>
     </w:p>
     <w:p>
@@ -1371,6 +1401,7 @@
       </w:pPr>
       <w:proofErr w:type="spellStart"/>
       <w:r>
+        <w:lastRenderedPageBreak/>
         <w:t>RelativePath</w:t>
       </w:r>
       <w:proofErr w:type="spellEnd"/>
@@ -1416,7 +1447,6 @@
           <w:b/>
           <w:bCs/>
         </w:rPr>
-        <w:lastRenderedPageBreak/>
         <w:t>Derived variables:</w:t>
       </w:r>
     </w:p>
@@ -1540,15 +1570,7 @@
       </w:r>
       <w:proofErr w:type="spellEnd"/>
       <w:r>
-        <w:t xml:space="preserve"> matches </w:t>
-      </w:r>
-      <w:proofErr w:type="spellStart"/>
-      <w:r>
-        <w:t>TerminalNameEast</w:t>
-      </w:r>
-      <w:proofErr w:type="spellEnd"/>
-      <w:r>
-        <w:t>.</w:t>
+        <w:t xml:space="preserve"> matches TerminalNameEast.</w:t>
       </w:r>
     </w:p>
     <w:p>
@@ -1766,6 +1788,7 @@
       </w:pPr>
       <w:proofErr w:type="spellStart"/>
       <w:r>
+        <w:lastRenderedPageBreak/>
         <w:t>TripDateText</w:t>
       </w:r>
       <w:proofErr w:type="spellEnd"/>
@@ -1806,7 +1829,6 @@
         </w:numPr>
       </w:pPr>
       <w:r>
-        <w:lastRenderedPageBreak/>
         <w:t>Schedule API:</w:t>
       </w:r>
     </w:p>
@@ -2201,6 +2223,7 @@
       </w:pPr>
       <w:proofErr w:type="spellStart"/>
       <w:r>
+        <w:lastRenderedPageBreak/>
         <w:t>Lower_VesselID</w:t>
       </w:r>
       <w:proofErr w:type="spellEnd"/>
@@ -2241,7 +2264,6 @@
         </w:numPr>
       </w:pPr>
       <w:r>
-        <w:lastRenderedPageBreak/>
         <w:t xml:space="preserve">More than two distinct </w:t>
       </w:r>
       <w:proofErr w:type="spellStart"/>
@@ -2589,6 +2611,7 @@
         </w:numPr>
       </w:pPr>
       <w:r>
+        <w:lastRenderedPageBreak/>
         <w:t>Driven from terminal names and formatted in ALL CAPS.</w:t>
       </w:r>
     </w:p>
@@ -2616,7 +2639,6 @@
           <w:b/>
           <w:bCs/>
         </w:rPr>
-        <w:lastRenderedPageBreak/>
         <w:t>CrossingTime</w:t>
       </w:r>
       <w:proofErr w:type="spellEnd"/>
@@ -3013,6 +3035,7 @@
         </w:numPr>
       </w:pPr>
       <w:r>
+        <w:lastRenderedPageBreak/>
         <w:t>Daily route schedule</w:t>
       </w:r>
     </w:p>
@@ -3025,7 +3048,6 @@
       </w:pPr>
       <w:proofErr w:type="spellStart"/>
       <w:r>
-        <w:lastRenderedPageBreak/>
         <w:t>RelativePath</w:t>
       </w:r>
       <w:proofErr w:type="spellEnd"/>
@@ -3400,6 +3422,7 @@
       </w:pPr>
       <w:proofErr w:type="spellStart"/>
       <w:r>
+        <w:lastRenderedPageBreak/>
         <w:t>EastMaxAuto</w:t>
       </w:r>
       <w:proofErr w:type="spellEnd"/>
@@ -3412,7 +3435,6 @@
         </w:numPr>
       </w:pPr>
       <w:r>
-        <w:lastRenderedPageBreak/>
         <w:t xml:space="preserve">Filter: rows where </w:t>
       </w:r>
       <w:proofErr w:type="spellStart"/>
@@ -3745,7 +3767,7 @@
           <w:b/>
           <w:bCs/>
         </w:rPr>
-        <w:t>Guardrails / open items:</w:t>
+        <w:t>Guardrails:</w:t>
       </w:r>
     </w:p>
     <w:p>
@@ -3764,7 +3786,19 @@
       </w:r>
       <w:proofErr w:type="spellEnd"/>
       <w:r>
-        <w:t>, a deterministic selection rule is required (e.g., current/next sailing, latest timestamp, or first-in-order). For now, the workbook can use a "first unique match" rule, but this is a known fragility until we see the actual fields available for disambiguation.</w:t>
+        <w:t>, a deterministic selection rule is required (e.g., current/next sailing, latest timestamp, or first-in-order). For now, the workbook can use a "first unique match" rule</w:t>
+      </w:r>
+      <w:r>
+        <w:t xml:space="preserve"> (</w:t>
+      </w:r>
+      <w:r>
+        <w:t>this is a known fragility until we see the actual fields available for disambiguation</w:t>
+      </w:r>
+      <w:r>
+        <w:t>)</w:t>
+      </w:r>
+      <w:r>
+        <w:t>.</w:t>
       </w:r>
     </w:p>
     <w:p>
@@ -3775,6 +3809,7 @@
         </w:numPr>
       </w:pPr>
       <w:r>
+        <w:lastRenderedPageBreak/>
         <w:t xml:space="preserve">If no rows exist for </w:t>
       </w:r>
       <w:proofErr w:type="spellStart"/>
@@ -3791,12 +3826,14 @@
       </w:r>
       <w:proofErr w:type="spellEnd"/>
       <w:r>
-        <w:t>, pies should be hidden or explicitly show a "no capacity data" state instead of guessing.</w:t>
-      </w:r>
-    </w:p>
-    <w:p>
-      <w:r>
-        <w:lastRenderedPageBreak/>
+        <w:t>, pies should be hidden or explicitly show a "no capacity data" state instead of guessing</w:t>
+      </w:r>
+      <w:r>
+        <w:t>, unless a ferry has departed that terminal less than 5 minutes prior, in which case, pie should be presented as 100% available (a fully colored in donut), until the API updates.</w:t>
+      </w:r>
+    </w:p>
+    <w:p>
+      <w:r>
         <w:pict w14:anchorId="7DE99680">
           <v:rect id="_x0000_i1031" style="width:0;height:1.5pt" o:hralign="center" o:hrstd="t" o:hr="t" fillcolor="#a0a0a0" stroked="f"/>
         </w:pict>
@@ -4113,6 +4150,7 @@
         </w:numPr>
       </w:pPr>
       <w:r>
+        <w:lastRenderedPageBreak/>
         <w:t>Labels are fixed: they do not change based on current sailing direction.</w:t>
       </w:r>
     </w:p>
@@ -4135,7 +4173,6 @@
         </w:numPr>
       </w:pPr>
       <w:r>
-        <w:lastRenderedPageBreak/>
         <w:t>When a vessel is at dock, there is a dot on the end of that lane at the docked terminal (left = West, right = East).</w:t>
       </w:r>
     </w:p>
@@ -4468,6 +4505,7 @@
         </w:numPr>
       </w:pPr>
       <w:r>
+        <w:lastRenderedPageBreak/>
         <w:t xml:space="preserve">As soon as the vessel becomes underway (transition </w:t>
       </w:r>
       <w:proofErr w:type="spellStart"/>
@@ -4488,7 +4526,6 @@
       </w:pPr>
       <w:proofErr w:type="spellStart"/>
       <w:r>
-        <w:lastRenderedPageBreak/>
         <w:t>LeftDock</w:t>
       </w:r>
       <w:proofErr w:type="spellEnd"/>
@@ -4812,6 +4849,7 @@
         </w:numPr>
       </w:pPr>
       <w:r>
+        <w:lastRenderedPageBreak/>
         <w:t xml:space="preserve">They continue to grow until </w:t>
       </w:r>
       <w:proofErr w:type="spellStart"/>
@@ -4836,7 +4874,6 @@
     </w:p>
     <w:p>
       <w:r>
-        <w:lastRenderedPageBreak/>
         <w:t xml:space="preserve">On boot, when a vessel is already </w:t>
       </w:r>
       <w:proofErr w:type="spellStart"/>
@@ -5134,6 +5171,7 @@
     </w:p>
     <w:p>
       <w:r>
+        <w:lastRenderedPageBreak/>
         <w:t xml:space="preserve">Define </w:t>
       </w:r>
       <w:proofErr w:type="spellStart"/>
@@ -5198,7 +5236,6 @@
       </w:pPr>
       <w:proofErr w:type="spellStart"/>
       <w:r>
-        <w:lastRenderedPageBreak/>
         <w:t>AtDock</w:t>
       </w:r>
       <w:proofErr w:type="spellEnd"/>
@@ -5548,6 +5585,7 @@
         </w:numPr>
       </w:pPr>
       <w:r>
+        <w:lastRenderedPageBreak/>
         <w:t>If the UI needs a historical arrival timestamp (e.g., for a dock arc duration you want to show at boot):</w:t>
       </w:r>
     </w:p>
@@ -5578,7 +5616,6 @@
         </w:numPr>
       </w:pPr>
       <w:r>
-        <w:lastRenderedPageBreak/>
         <w:t>If such a field does not exist or is unreliable, then historical arrival cannot be reconstructed purely at boot and should not be fabricated.</w:t>
       </w:r>
     </w:p>
@@ -5811,7 +5848,11 @@
       </w:r>
       <w:proofErr w:type="spellEnd"/>
       <w:r>
-        <w:t xml:space="preserve"> shown on the bar gets updated with time of change, formatted in italics.  Until Eta is available the Eta time at the other end of the Bar gets determined as defined above.</w:t>
+        <w:t xml:space="preserve"> shown on the bar gets updated with time of change, formatted in italics.  Until Eta is available the Eta time at the other end of the Bar </w:t>
+      </w:r>
+      <w:r>
+        <w:lastRenderedPageBreak/>
+        <w:t>gets determined as defined above.</w:t>
       </w:r>
       <w:r>
         <w:br/>
@@ -5836,7 +5877,6 @@
           <w:b/>
           <w:bCs/>
         </w:rPr>
-        <w:lastRenderedPageBreak/>
         <w:t>FerryClock</w:t>
       </w:r>
       <w:proofErr w:type="spellEnd"/>
@@ -6128,19 +6168,12 @@
       </w:pPr>
       <w:proofErr w:type="spellStart"/>
       <w:r>
+        <w:lastRenderedPageBreak/>
         <w:t>TerminalNameWest</w:t>
       </w:r>
       <w:proofErr w:type="spellEnd"/>
       <w:r>
-        <w:t xml:space="preserve">, </w:t>
-      </w:r>
-      <w:proofErr w:type="spellStart"/>
-      <w:r>
-        <w:t>TerminalNameEast</w:t>
-      </w:r>
-      <w:proofErr w:type="spellEnd"/>
-      <w:r>
-        <w:t xml:space="preserve"> (logical, may become optional)</w:t>
+        <w:t>, TerminalNameEast (logical, may become optional)</w:t>
       </w:r>
     </w:p>
     <w:p>
@@ -6198,7 +6231,6 @@
       </w:pPr>
       <w:proofErr w:type="spellStart"/>
       <w:r>
-        <w:lastRenderedPageBreak/>
         <w:t>LabelWest</w:t>
       </w:r>
       <w:proofErr w:type="spellEnd"/>
@@ -6227,15 +6259,7 @@
       </w:r>
       <w:proofErr w:type="spellEnd"/>
       <w:r>
-        <w:t xml:space="preserve"> / </w:t>
-      </w:r>
-      <w:proofErr w:type="spellStart"/>
-      <w:r>
-        <w:t>TerminalNameEast</w:t>
-      </w:r>
-      <w:proofErr w:type="spellEnd"/>
-      <w:r>
-        <w:t>.</w:t>
+        <w:t xml:space="preserve"> / TerminalNameEast.</w:t>
       </w:r>
     </w:p>
     <w:p>
@@ -6526,6 +6550,7 @@
         </w:numPr>
       </w:pPr>
       <w:r>
+        <w:lastRenderedPageBreak/>
         <w:t xml:space="preserve">Input: </w:t>
       </w:r>
       <w:proofErr w:type="spellStart"/>
@@ -6589,7 +6614,6 @@
       </w:pPr>
       <w:proofErr w:type="spellStart"/>
       <w:r>
-        <w:lastRenderedPageBreak/>
         <w:t>TerminalID_East</w:t>
       </w:r>
       <w:proofErr w:type="spellEnd"/>
@@ -6626,15 +6650,7 @@
       </w:r>
       <w:proofErr w:type="spellEnd"/>
       <w:r>
-        <w:t xml:space="preserve"> matches </w:t>
-      </w:r>
-      <w:proofErr w:type="spellStart"/>
-      <w:r>
-        <w:t>TerminalNameEast</w:t>
-      </w:r>
-      <w:proofErr w:type="spellEnd"/>
-      <w:r>
-        <w:t>.</w:t>
+        <w:t xml:space="preserve"> matches TerminalNameEast.</w:t>
       </w:r>
     </w:p>
     <w:p>
@@ -6904,6 +6920,7 @@
       </w:pPr>
       <w:proofErr w:type="spellStart"/>
       <w:r>
+        <w:lastRenderedPageBreak/>
         <w:t>RelativePath</w:t>
       </w:r>
       <w:proofErr w:type="spellEnd"/>
@@ -6963,7 +6980,6 @@
       </w:pPr>
       <w:proofErr w:type="spellStart"/>
       <w:r>
-        <w:lastRenderedPageBreak/>
         <w:t>VesselPositionNumber</w:t>
       </w:r>
       <w:proofErr w:type="spellEnd"/>
@@ -7346,6 +7362,7 @@
         </w:numPr>
       </w:pPr>
       <w:r>
+        <w:lastRenderedPageBreak/>
         <w:t xml:space="preserve">Only one </w:t>
       </w:r>
       <w:proofErr w:type="spellStart"/>
@@ -7423,7 +7440,6 @@
       </w:pPr>
       <w:proofErr w:type="spellStart"/>
       <w:r>
-        <w:lastRenderedPageBreak/>
         <w:t>UserRouteSelection</w:t>
       </w:r>
       <w:proofErr w:type="spellEnd"/>
@@ -7714,6 +7730,7 @@
         </w:numPr>
       </w:pPr>
       <w:r>
+        <w:lastRenderedPageBreak/>
         <w:t>Standard crossing duration.</w:t>
       </w:r>
     </w:p>
@@ -7782,7 +7799,6 @@
         </w:numPr>
       </w:pPr>
       <w:r>
-        <w:lastRenderedPageBreak/>
         <w:t>If no matches: route should be treated as invalid and surfaced as an error.</w:t>
       </w:r>
     </w:p>
@@ -8134,6 +8150,7 @@
         </w:numPr>
       </w:pPr>
       <w:r>
+        <w:lastRenderedPageBreak/>
         <w:t>Used by: schedule tables feeding lane vessel assignment.</w:t>
       </w:r>
     </w:p>
@@ -8220,7 +8237,6 @@
           <w:b/>
           <w:bCs/>
         </w:rPr>
-        <w:lastRenderedPageBreak/>
         <w:t>7. Capacity Pies: Total and Available Car Slots</w:t>
       </w:r>
     </w:p>
@@ -8525,6 +8541,7 @@
         </w:numPr>
       </w:pPr>
       <w:r>
+        <w:lastRenderedPageBreak/>
         <w:t xml:space="preserve">Value: </w:t>
       </w:r>
       <w:proofErr w:type="spellStart"/>
@@ -8613,7 +8630,6 @@
       </w:pPr>
       <w:proofErr w:type="spellStart"/>
       <w:r>
-        <w:lastRenderedPageBreak/>
         <w:t>EastAvailAuto</w:t>
       </w:r>
       <w:proofErr w:type="spellEnd"/>
@@ -8899,6 +8915,7 @@
           <w:b/>
           <w:bCs/>
         </w:rPr>
+        <w:lastRenderedPageBreak/>
         <w:t>8. Vessel Status, Direction, and Dock/Underway Behavior</w:t>
       </w:r>
     </w:p>
@@ -8955,7 +8972,6 @@
         </w:numPr>
       </w:pPr>
       <w:r>
-        <w:lastRenderedPageBreak/>
         <w:t xml:space="preserve">Populated by </w:t>
       </w:r>
       <w:proofErr w:type="spellStart"/>
@@ -9232,6 +9248,7 @@
         </w:numPr>
       </w:pPr>
       <w:r>
+        <w:lastRenderedPageBreak/>
         <w:t>Arrow direction:</w:t>
       </w:r>
     </w:p>
@@ -9296,7 +9313,6 @@
         </w:numPr>
       </w:pPr>
       <w:r>
-        <w:lastRenderedPageBreak/>
         <w:t xml:space="preserve">When a boat arrives at dock and status flips to </w:t>
       </w:r>
       <w:proofErr w:type="spellStart"/>
@@ -9597,6 +9613,7 @@
         </w:numPr>
       </w:pPr>
       <w:r>
+        <w:lastRenderedPageBreak/>
         <w:t>At the arriving end of the bar, show ETA:</w:t>
       </w:r>
     </w:p>
@@ -9685,7 +9702,6 @@
           <w:b/>
           <w:bCs/>
         </w:rPr>
-        <w:lastRenderedPageBreak/>
         <w:t xml:space="preserve">8.3 </w:t>
       </w:r>
       <w:proofErr w:type="spellStart"/>
@@ -9949,6 +9965,7 @@
         </w:numPr>
       </w:pPr>
       <w:r>
+        <w:lastRenderedPageBreak/>
         <w:t xml:space="preserve">Synthesize </w:t>
       </w:r>
       <w:proofErr w:type="spellStart"/>
@@ -10009,7 +10026,6 @@
           <w:iCs/>
           <w:highlight w:val="yellow"/>
         </w:rPr>
-        <w:lastRenderedPageBreak/>
         <w:t>For the record, the true “next logical edit” when we come back to Cannon Dock is:</w:t>
       </w:r>
     </w:p>
@@ -10555,6 +10571,7 @@
         </w:numPr>
       </w:pPr>
       <w:r>
+        <w:lastRenderedPageBreak/>
         <w:t xml:space="preserve">Scheduled departure at dock: </w:t>
       </w:r>
       <w:proofErr w:type="spellStart"/>
@@ -10666,7 +10683,6 @@
         </w:numPr>
       </w:pPr>
       <w:r>
-        <w:lastRenderedPageBreak/>
         <w:t>Dock arc:</w:t>
       </w:r>
     </w:p>
@@ -10916,6 +10932,7 @@
         </w:numPr>
       </w:pPr>
       <w:r>
+        <w:lastRenderedPageBreak/>
         <w:t xml:space="preserve">Any </w:t>
       </w:r>
       <w:proofErr w:type="spellStart"/>
@@ -11037,7 +11054,6 @@
         </w:numPr>
       </w:pPr>
       <w:r>
-        <w:lastRenderedPageBreak/>
         <w:t xml:space="preserve">Else if ETA is null but </w:t>
       </w:r>
       <w:proofErr w:type="spellStart"/>
@@ -11293,6 +11309,7 @@
         </w:numPr>
       </w:pPr>
       <w:r>
+        <w:lastRenderedPageBreak/>
         <w:t xml:space="preserve">If the app wants smoother behavior across restarts (for example, maintaining dock arcs or last-arrival displays beyond what APIs provide), that requires </w:t>
       </w:r>
       <w:r>
@@ -11336,7 +11353,6 @@
           <w:b/>
           <w:bCs/>
         </w:rPr>
-        <w:lastRenderedPageBreak/>
         <w:t>10. (Next) Source of Sailing Identity</w:t>
       </w:r>
     </w:p>
@@ -11735,6 +11751,7 @@
         <w:spacing w:after="0"/>
       </w:pPr>
       <w:r>
+        <w:lastRenderedPageBreak/>
         <w:t>L --&gt; O[</w:t>
       </w:r>
       <w:proofErr w:type="spellStart"/>
@@ -11859,7 +11876,6 @@
         <w:spacing w:after="0"/>
       </w:pPr>
       <w:r>
-        <w:lastRenderedPageBreak/>
         <w:t>%% VISUAL ENGINE</w:t>
       </w:r>
     </w:p>
@@ -12171,7 +12187,11 @@
       </w:r>
       <w:proofErr w:type="spellEnd"/>
       <w:r>
-        <w:t xml:space="preserve"> shown on the bar gets updated with time of change, formatted in italics.  Until Eta is available the Eta time at the other end of the Bar gets determined as defined above.</w:t>
+        <w:t xml:space="preserve"> shown on the bar gets updated with time of change, formatted in italics.  Until Eta is available the Eta time at the other end of the Bar </w:t>
+      </w:r>
+      <w:r>
+        <w:lastRenderedPageBreak/>
+        <w:t>gets determined as defined above.</w:t>
       </w:r>
       <w:r>
         <w:br/>
@@ -24383,7 +24403,6 @@
   <w:style w:type="character" w:default="1" w:styleId="DefaultParagraphFont">
     <w:name w:val="Default Paragraph Font"/>
     <w:uiPriority w:val="1"/>
-    <w:semiHidden/>
     <w:unhideWhenUsed/>
   </w:style>
   <w:style w:type="table" w:default="1" w:styleId="TableNormal">
@@ -24424,10 +24443,11 @@
         <w:between w:val="nil"/>
       </w:pBdr>
       <w:tabs>
+        <w:tab w:val="num" w:pos="360"/>
         <w:tab w:val="right" w:pos="9270"/>
       </w:tabs>
       <w:spacing w:after="0" w:line="276" w:lineRule="auto"/>
-      <w:ind w:left="-86" w:right="-547"/>
+      <w:ind w:left="-86" w:right="-547" w:firstLine="0"/>
     </w:pPr>
     <w:rPr>
       <w:rFonts w:eastAsia="Cambria" w:cs="Segoe UI"/>

</xml_diff>

<commit_message>
Backend hardening: retry/backoff for all WSDOT endpoints
</commit_message>
<xml_diff>
--- a/FerryClock3_Data_Structure_Canvas.docx
+++ b/FerryClock3_Data_Structure_Canvas.docx
@@ -2253,6 +2253,81 @@
           <w:b/>
           <w:bCs/>
         </w:rPr>
+        <w:t>Edge case</w:t>
+      </w:r>
+      <w:r>
+        <w:rPr>
+          <w:b/>
+          <w:bCs/>
+        </w:rPr>
+        <w:t xml:space="preserve"> - </w:t>
+      </w:r>
+      <w:r>
+        <w:t xml:space="preserve">Only one </w:t>
+      </w:r>
+      <w:proofErr w:type="spellStart"/>
+      <w:r>
+        <w:t>VesselPositionNumber</w:t>
+      </w:r>
+      <w:proofErr w:type="spellEnd"/>
+      <w:r>
+        <w:t xml:space="preserve"> (single-boat operation).</w:t>
+      </w:r>
+    </w:p>
+    <w:p>
+      <w:pPr>
+        <w:pStyle w:val="ListParagraph"/>
+        <w:numPr>
+          <w:ilvl w:val="0"/>
+          <w:numId w:val="79"/>
+        </w:numPr>
+      </w:pPr>
+      <w:r>
+        <w:t xml:space="preserve">When the clock boots, if only one vessel is identified, it should render that lane. </w:t>
+      </w:r>
+    </w:p>
+    <w:p>
+      <w:pPr>
+        <w:pStyle w:val="ListParagraph"/>
+        <w:numPr>
+          <w:ilvl w:val="0"/>
+          <w:numId w:val="79"/>
+        </w:numPr>
+      </w:pPr>
+      <w:r>
+        <w:t xml:space="preserve">Until a second vessel is identified in the API backend, the single lane should persist. </w:t>
+      </w:r>
+    </w:p>
+    <w:p>
+      <w:pPr>
+        <w:pStyle w:val="ListParagraph"/>
+        <w:numPr>
+          <w:ilvl w:val="0"/>
+          <w:numId w:val="79"/>
+        </w:numPr>
+      </w:pPr>
+      <w:r>
+        <w:t xml:space="preserve">If two vessels were </w:t>
+      </w:r>
+      <w:r>
+        <w:t xml:space="preserve">previously </w:t>
+      </w:r>
+      <w:r>
+        <w:t xml:space="preserve">underway, but one is removed from service, the inactive lane </w:t>
+      </w:r>
+      <w:r>
+        <w:t xml:space="preserve">should </w:t>
+      </w:r>
+      <w:r>
+        <w:t>disappear after prolonged period of "null" (20 minutes as a starting point)</w:t>
+      </w:r>
+    </w:p>
+    <w:p>
+      <w:r>
+        <w:rPr>
+          <w:b/>
+          <w:bCs/>
+        </w:rPr>
         <w:t>Edge cases to define (for later):</w:t>
       </w:r>
     </w:p>
@@ -2272,26 +2347,13 @@
       </w:r>
       <w:proofErr w:type="spellEnd"/>
       <w:r>
-        <w:t xml:space="preserve"> for the route on the day.</w:t>
-      </w:r>
-    </w:p>
-    <w:p>
-      <w:pPr>
-        <w:numPr>
-          <w:ilvl w:val="0"/>
-          <w:numId w:val="14"/>
-        </w:numPr>
-      </w:pPr>
-      <w:r>
-        <w:t xml:space="preserve">Only one </w:t>
-      </w:r>
-      <w:proofErr w:type="spellStart"/>
-      <w:r>
-        <w:t>VesselPositionNumber</w:t>
-      </w:r>
-      <w:proofErr w:type="spellEnd"/>
-      <w:r>
-        <w:t xml:space="preserve"> (single-boat operation).</w:t>
+        <w:t xml:space="preserve"> for the route on the day</w:t>
+      </w:r>
+      <w:r>
+        <w:t xml:space="preserve"> (shouldn’t happen)</w:t>
+      </w:r>
+      <w:r>
+        <w:t>.</w:t>
       </w:r>
     </w:p>
     <w:p>
@@ -2542,6 +2604,7 @@
           <w:b/>
           <w:bCs/>
         </w:rPr>
+        <w:lastRenderedPageBreak/>
         <w:t>TerminalID</w:t>
       </w:r>
       <w:proofErr w:type="spellEnd"/>
@@ -2611,7 +2674,6 @@
         </w:numPr>
       </w:pPr>
       <w:r>
-        <w:lastRenderedPageBreak/>
         <w:t>Driven from terminal names and formatted in ALL CAPS.</w:t>
       </w:r>
     </w:p>
@@ -2942,6 +3004,7 @@
       </w:pPr>
       <w:proofErr w:type="spellStart"/>
       <w:r>
+        <w:lastRenderedPageBreak/>
         <w:t>RelativePath</w:t>
       </w:r>
       <w:proofErr w:type="spellEnd"/>
@@ -3035,7 +3098,6 @@
         </w:numPr>
       </w:pPr>
       <w:r>
-        <w:lastRenderedPageBreak/>
         <w:t>Daily route schedule</w:t>
       </w:r>
     </w:p>
@@ -3351,6 +3413,7 @@
           <w:b/>
           <w:bCs/>
         </w:rPr>
+        <w:lastRenderedPageBreak/>
         <w:t>Total car slots (per terminal):</w:t>
       </w:r>
     </w:p>
@@ -3422,7 +3485,6 @@
       </w:pPr>
       <w:proofErr w:type="spellStart"/>
       <w:r>
-        <w:lastRenderedPageBreak/>
         <w:t>EastMaxAuto</w:t>
       </w:r>
       <w:proofErr w:type="spellEnd"/>
@@ -3767,6 +3829,7 @@
           <w:b/>
           <w:bCs/>
         </w:rPr>
+        <w:lastRenderedPageBreak/>
         <w:t>Guardrails:</w:t>
       </w:r>
     </w:p>
@@ -3809,7 +3872,6 @@
         </w:numPr>
       </w:pPr>
       <w:r>
-        <w:lastRenderedPageBreak/>
         <w:t xml:space="preserve">If no rows exist for </w:t>
       </w:r>
       <w:proofErr w:type="spellStart"/>
@@ -4086,6 +4148,7 @@
           <w:b/>
           <w:bCs/>
         </w:rPr>
+        <w:lastRenderedPageBreak/>
         <w:t>8.1 Lane semantics and direction</w:t>
       </w:r>
     </w:p>
@@ -4150,7 +4213,6 @@
         </w:numPr>
       </w:pPr>
       <w:r>
-        <w:lastRenderedPageBreak/>
         <w:t>Labels are fixed: they do not change based on current sailing direction.</w:t>
       </w:r>
     </w:p>
@@ -4457,6 +4519,7 @@
         </w:numPr>
       </w:pPr>
       <w:r>
+        <w:lastRenderedPageBreak/>
         <w:t xml:space="preserve">No travel arcs are drawn while </w:t>
       </w:r>
       <w:proofErr w:type="spellStart"/>
@@ -4505,7 +4568,6 @@
         </w:numPr>
       </w:pPr>
       <w:r>
-        <w:lastRenderedPageBreak/>
         <w:t xml:space="preserve">As soon as the vessel becomes underway (transition </w:t>
       </w:r>
       <w:proofErr w:type="spellStart"/>
@@ -4819,6 +4881,7 @@
     </w:p>
     <w:p>
       <w:r>
+        <w:lastRenderedPageBreak/>
         <w:t>Dock arcs represent how long a vessel has been at dock:</w:t>
       </w:r>
     </w:p>
@@ -4849,7 +4912,6 @@
         </w:numPr>
       </w:pPr>
       <w:r>
-        <w:lastRenderedPageBreak/>
         <w:t xml:space="preserve">They continue to grow until </w:t>
       </w:r>
       <w:proofErr w:type="spellStart"/>
@@ -5155,6 +5217,7 @@
           <w:b/>
           <w:bCs/>
         </w:rPr>
+        <w:lastRenderedPageBreak/>
         <w:t>Problem:</w:t>
       </w:r>
       <w:r>
@@ -5171,7 +5234,6 @@
     </w:p>
     <w:p>
       <w:r>
-        <w:lastRenderedPageBreak/>
         <w:t xml:space="preserve">Define </w:t>
       </w:r>
       <w:proofErr w:type="spellStart"/>
@@ -5553,6 +5615,7 @@
         </w:numPr>
       </w:pPr>
       <w:r>
+        <w:lastRenderedPageBreak/>
         <w:t xml:space="preserve">The active trip is the </w:t>
       </w:r>
       <w:r>
@@ -5585,7 +5648,6 @@
         </w:numPr>
       </w:pPr>
       <w:r>
-        <w:lastRenderedPageBreak/>
         <w:t>If the UI needs a historical arrival timestamp (e.g., for a dock arc duration you want to show at boot):</w:t>
       </w:r>
     </w:p>
@@ -5808,6 +5870,7 @@
     </w:p>
     <w:p>
       <w:r>
+        <w:lastRenderedPageBreak/>
         <w:t xml:space="preserve">available for </w:t>
       </w:r>
       <w:proofErr w:type="spellStart"/>
@@ -5848,11 +5911,7 @@
       </w:r>
       <w:proofErr w:type="spellEnd"/>
       <w:r>
-        <w:t xml:space="preserve"> shown on the bar gets updated with time of change, formatted in italics.  Until Eta is available the Eta time at the other end of the Bar </w:t>
-      </w:r>
-      <w:r>
-        <w:lastRenderedPageBreak/>
-        <w:t>gets determined as defined above.</w:t>
+        <w:t xml:space="preserve"> shown on the bar gets updated with time of change, formatted in italics.  Until Eta is available the Eta time at the other end of the Bar gets determined as defined above.</w:t>
       </w:r>
       <w:r>
         <w:br/>
@@ -6129,6 +6188,7 @@
         </w:numPr>
       </w:pPr>
       <w:r>
+        <w:lastRenderedPageBreak/>
         <w:t xml:space="preserve">Source: </w:t>
       </w:r>
       <w:proofErr w:type="spellStart"/>
@@ -6168,7 +6228,6 @@
       </w:pPr>
       <w:proofErr w:type="spellStart"/>
       <w:r>
-        <w:lastRenderedPageBreak/>
         <w:t>TerminalNameWest</w:t>
       </w:r>
       <w:proofErr w:type="spellEnd"/>
@@ -6504,6 +6563,7 @@
         </w:numPr>
       </w:pPr>
       <w:r>
+        <w:lastRenderedPageBreak/>
         <w:t xml:space="preserve">Key fields: </w:t>
       </w:r>
       <w:proofErr w:type="spellStart"/>
@@ -6550,7 +6610,6 @@
         </w:numPr>
       </w:pPr>
       <w:r>
-        <w:lastRenderedPageBreak/>
         <w:t xml:space="preserve">Input: </w:t>
       </w:r>
       <w:proofErr w:type="spellStart"/>
@@ -6897,6 +6956,7 @@
           <w:b/>
           <w:bCs/>
         </w:rPr>
+        <w:lastRenderedPageBreak/>
         <w:t>Source endpoint:</w:t>
       </w:r>
     </w:p>
@@ -6920,7 +6980,6 @@
       </w:pPr>
       <w:proofErr w:type="spellStart"/>
       <w:r>
-        <w:lastRenderedPageBreak/>
         <w:t>RelativePath</w:t>
       </w:r>
       <w:proofErr w:type="spellEnd"/>
@@ -7332,6 +7391,7 @@
           <w:b/>
           <w:bCs/>
         </w:rPr>
+        <w:lastRenderedPageBreak/>
         <w:t>Edge cases to define (for later):</w:t>
       </w:r>
     </w:p>
@@ -7362,7 +7422,6 @@
         </w:numPr>
       </w:pPr>
       <w:r>
-        <w:lastRenderedPageBreak/>
         <w:t xml:space="preserve">Only one </w:t>
       </w:r>
       <w:proofErr w:type="spellStart"/>
@@ -7702,6 +7761,7 @@
         </w:numPr>
       </w:pPr>
       <w:r>
+        <w:lastRenderedPageBreak/>
         <w:t>Never used as keys or for logic.</w:t>
       </w:r>
     </w:p>
@@ -7730,7 +7790,6 @@
         </w:numPr>
       </w:pPr>
       <w:r>
-        <w:lastRenderedPageBreak/>
         <w:t>Standard crossing duration.</w:t>
       </w:r>
     </w:p>
@@ -8127,6 +8186,7 @@
       </w:pPr>
       <w:proofErr w:type="spellStart"/>
       <w:r>
+        <w:lastRenderedPageBreak/>
         <w:t>RelativePath</w:t>
       </w:r>
       <w:proofErr w:type="spellEnd"/>
@@ -8150,7 +8210,6 @@
         </w:numPr>
       </w:pPr>
       <w:r>
-        <w:lastRenderedPageBreak/>
         <w:t>Used by: schedule tables feeding lane vessel assignment.</w:t>
       </w:r>
     </w:p>
@@ -8514,6 +8573,7 @@
         </w:numPr>
       </w:pPr>
       <w:r>
+        <w:lastRenderedPageBreak/>
         <w:t xml:space="preserve">Filter: rows where </w:t>
       </w:r>
       <w:proofErr w:type="spellStart"/>
@@ -8541,7 +8601,6 @@
         </w:numPr>
       </w:pPr>
       <w:r>
-        <w:lastRenderedPageBreak/>
         <w:t xml:space="preserve">Value: </w:t>
       </w:r>
       <w:proofErr w:type="spellStart"/>
@@ -8898,6 +8957,7 @@
     </w:p>
     <w:p>
       <w:r>
+        <w:lastRenderedPageBreak/>
         <w:pict w14:anchorId="3F289C59">
           <v:rect id="_x0000_i1040" style="width:0;height:1.5pt" o:hralign="center" o:hrstd="t" o:hr="t" fillcolor="#a0a0a0" stroked="f"/>
         </w:pict>
@@ -8915,7 +8975,6 @@
           <w:b/>
           <w:bCs/>
         </w:rPr>
-        <w:lastRenderedPageBreak/>
         <w:t>8. Vessel Status, Direction, and Dock/Underway Behavior</w:t>
       </w:r>
     </w:p>
@@ -9237,6 +9296,7 @@
         </w:numPr>
       </w:pPr>
       <w:r>
+        <w:lastRenderedPageBreak/>
         <w:t>When a vessel is at dock, there is a dot on the end of that lane at the docked terminal (left = West, right = East).</w:t>
       </w:r>
     </w:p>
@@ -9248,7 +9308,6 @@
         </w:numPr>
       </w:pPr>
       <w:r>
-        <w:lastRenderedPageBreak/>
         <w:t>Arrow direction:</w:t>
       </w:r>
     </w:p>
@@ -9590,6 +9649,7 @@
       </w:pPr>
       <w:proofErr w:type="spellStart"/>
       <w:r>
+        <w:lastRenderedPageBreak/>
         <w:t>LeftDock</w:t>
       </w:r>
       <w:proofErr w:type="spellEnd"/>
@@ -9613,7 +9673,6 @@
         </w:numPr>
       </w:pPr>
       <w:r>
-        <w:lastRenderedPageBreak/>
         <w:t>At the arriving end of the bar, show ETA:</w:t>
       </w:r>
     </w:p>
@@ -9938,6 +9997,7 @@
     </w:p>
     <w:p>
       <w:r>
+        <w:lastRenderedPageBreak/>
         <w:t xml:space="preserve">On boot, when a vessel is already </w:t>
       </w:r>
       <w:proofErr w:type="spellStart"/>
@@ -9965,7 +10025,6 @@
         </w:numPr>
       </w:pPr>
       <w:r>
-        <w:lastRenderedPageBreak/>
         <w:t xml:space="preserve">Synthesize </w:t>
       </w:r>
       <w:proofErr w:type="spellStart"/>
@@ -10560,6 +10619,7 @@
           <w:b/>
           <w:bCs/>
         </w:rPr>
+        <w:lastRenderedPageBreak/>
         <w:t>Timing precedence summary:</w:t>
       </w:r>
     </w:p>
@@ -10571,7 +10631,6 @@
         </w:numPr>
       </w:pPr>
       <w:r>
-        <w:lastRenderedPageBreak/>
         <w:t xml:space="preserve">Scheduled departure at dock: </w:t>
       </w:r>
       <w:proofErr w:type="spellStart"/>
@@ -18089,6 +18148,155 @@
     </w:lvl>
   </w:abstractNum>
   <w:abstractNum w:abstractNumId="40" w15:restartNumberingAfterBreak="0">
+    <w:nsid w:val="3F247AD9"/>
+    <w:multiLevelType w:val="multilevel"/>
+    <w:tmpl w:val="4626754C"/>
+    <w:lvl w:ilvl="0">
+      <w:start w:val="1"/>
+      <w:numFmt w:val="bullet"/>
+      <w:lvlText w:val=""/>
+      <w:lvlJc w:val="left"/>
+      <w:pPr>
+        <w:tabs>
+          <w:tab w:val="num" w:pos="720"/>
+        </w:tabs>
+        <w:ind w:left="720" w:hanging="360"/>
+      </w:pPr>
+      <w:rPr>
+        <w:rFonts w:ascii="Symbol" w:hAnsi="Symbol" w:hint="default"/>
+        <w:sz w:val="20"/>
+      </w:rPr>
+    </w:lvl>
+    <w:lvl w:ilvl="1">
+      <w:start w:val="1"/>
+      <w:numFmt w:val="bullet"/>
+      <w:lvlText w:val="o"/>
+      <w:lvlJc w:val="left"/>
+      <w:pPr>
+        <w:tabs>
+          <w:tab w:val="num" w:pos="1440"/>
+        </w:tabs>
+        <w:ind w:left="1440" w:hanging="360"/>
+      </w:pPr>
+      <w:rPr>
+        <w:rFonts w:ascii="Courier New" w:hAnsi="Courier New" w:hint="default"/>
+        <w:sz w:val="20"/>
+      </w:rPr>
+    </w:lvl>
+    <w:lvl w:ilvl="2" w:tentative="1">
+      <w:start w:val="1"/>
+      <w:numFmt w:val="bullet"/>
+      <w:lvlText w:val=""/>
+      <w:lvlJc w:val="left"/>
+      <w:pPr>
+        <w:tabs>
+          <w:tab w:val="num" w:pos="2160"/>
+        </w:tabs>
+        <w:ind w:left="2160" w:hanging="360"/>
+      </w:pPr>
+      <w:rPr>
+        <w:rFonts w:ascii="Wingdings" w:hAnsi="Wingdings" w:hint="default"/>
+        <w:sz w:val="20"/>
+      </w:rPr>
+    </w:lvl>
+    <w:lvl w:ilvl="3" w:tentative="1">
+      <w:start w:val="1"/>
+      <w:numFmt w:val="bullet"/>
+      <w:lvlText w:val=""/>
+      <w:lvlJc w:val="left"/>
+      <w:pPr>
+        <w:tabs>
+          <w:tab w:val="num" w:pos="2880"/>
+        </w:tabs>
+        <w:ind w:left="2880" w:hanging="360"/>
+      </w:pPr>
+      <w:rPr>
+        <w:rFonts w:ascii="Wingdings" w:hAnsi="Wingdings" w:hint="default"/>
+        <w:sz w:val="20"/>
+      </w:rPr>
+    </w:lvl>
+    <w:lvl w:ilvl="4" w:tentative="1">
+      <w:start w:val="1"/>
+      <w:numFmt w:val="bullet"/>
+      <w:lvlText w:val=""/>
+      <w:lvlJc w:val="left"/>
+      <w:pPr>
+        <w:tabs>
+          <w:tab w:val="num" w:pos="3600"/>
+        </w:tabs>
+        <w:ind w:left="3600" w:hanging="360"/>
+      </w:pPr>
+      <w:rPr>
+        <w:rFonts w:ascii="Wingdings" w:hAnsi="Wingdings" w:hint="default"/>
+        <w:sz w:val="20"/>
+      </w:rPr>
+    </w:lvl>
+    <w:lvl w:ilvl="5" w:tentative="1">
+      <w:start w:val="1"/>
+      <w:numFmt w:val="bullet"/>
+      <w:lvlText w:val=""/>
+      <w:lvlJc w:val="left"/>
+      <w:pPr>
+        <w:tabs>
+          <w:tab w:val="num" w:pos="4320"/>
+        </w:tabs>
+        <w:ind w:left="4320" w:hanging="360"/>
+      </w:pPr>
+      <w:rPr>
+        <w:rFonts w:ascii="Wingdings" w:hAnsi="Wingdings" w:hint="default"/>
+        <w:sz w:val="20"/>
+      </w:rPr>
+    </w:lvl>
+    <w:lvl w:ilvl="6" w:tentative="1">
+      <w:start w:val="1"/>
+      <w:numFmt w:val="bullet"/>
+      <w:lvlText w:val=""/>
+      <w:lvlJc w:val="left"/>
+      <w:pPr>
+        <w:tabs>
+          <w:tab w:val="num" w:pos="5040"/>
+        </w:tabs>
+        <w:ind w:left="5040" w:hanging="360"/>
+      </w:pPr>
+      <w:rPr>
+        <w:rFonts w:ascii="Wingdings" w:hAnsi="Wingdings" w:hint="default"/>
+        <w:sz w:val="20"/>
+      </w:rPr>
+    </w:lvl>
+    <w:lvl w:ilvl="7" w:tentative="1">
+      <w:start w:val="1"/>
+      <w:numFmt w:val="bullet"/>
+      <w:lvlText w:val=""/>
+      <w:lvlJc w:val="left"/>
+      <w:pPr>
+        <w:tabs>
+          <w:tab w:val="num" w:pos="5760"/>
+        </w:tabs>
+        <w:ind w:left="5760" w:hanging="360"/>
+      </w:pPr>
+      <w:rPr>
+        <w:rFonts w:ascii="Wingdings" w:hAnsi="Wingdings" w:hint="default"/>
+        <w:sz w:val="20"/>
+      </w:rPr>
+    </w:lvl>
+    <w:lvl w:ilvl="8" w:tentative="1">
+      <w:start w:val="1"/>
+      <w:numFmt w:val="bullet"/>
+      <w:lvlText w:val=""/>
+      <w:lvlJc w:val="left"/>
+      <w:pPr>
+        <w:tabs>
+          <w:tab w:val="num" w:pos="6480"/>
+        </w:tabs>
+        <w:ind w:left="6480" w:hanging="360"/>
+      </w:pPr>
+      <w:rPr>
+        <w:rFonts w:ascii="Wingdings" w:hAnsi="Wingdings" w:hint="default"/>
+        <w:sz w:val="20"/>
+      </w:rPr>
+    </w:lvl>
+  </w:abstractNum>
+  <w:abstractNum w:abstractNumId="41" w15:restartNumberingAfterBreak="0">
     <w:nsid w:val="3FEC7E24"/>
     <w:multiLevelType w:val="multilevel"/>
     <w:tmpl w:val="23445E04"/>
@@ -18237,7 +18445,7 @@
       </w:rPr>
     </w:lvl>
   </w:abstractNum>
-  <w:abstractNum w:abstractNumId="41" w15:restartNumberingAfterBreak="0">
+  <w:abstractNum w:abstractNumId="42" w15:restartNumberingAfterBreak="0">
     <w:nsid w:val="42A31F6F"/>
     <w:multiLevelType w:val="multilevel"/>
     <w:tmpl w:val="58A8BB46"/>
@@ -18350,7 +18558,7 @@
       </w:pPr>
     </w:lvl>
   </w:abstractNum>
-  <w:abstractNum w:abstractNumId="42" w15:restartNumberingAfterBreak="0">
+  <w:abstractNum w:abstractNumId="43" w15:restartNumberingAfterBreak="0">
     <w:nsid w:val="47610E92"/>
     <w:multiLevelType w:val="multilevel"/>
     <w:tmpl w:val="44A02664"/>
@@ -18499,7 +18707,7 @@
       </w:rPr>
     </w:lvl>
   </w:abstractNum>
-  <w:abstractNum w:abstractNumId="43" w15:restartNumberingAfterBreak="0">
+  <w:abstractNum w:abstractNumId="44" w15:restartNumberingAfterBreak="0">
     <w:nsid w:val="498D5F85"/>
     <w:multiLevelType w:val="multilevel"/>
     <w:tmpl w:val="74F68696"/>
@@ -18616,7 +18824,7 @@
       </w:pPr>
     </w:lvl>
   </w:abstractNum>
-  <w:abstractNum w:abstractNumId="44" w15:restartNumberingAfterBreak="0">
+  <w:abstractNum w:abstractNumId="45" w15:restartNumberingAfterBreak="0">
     <w:nsid w:val="4A89267D"/>
     <w:multiLevelType w:val="multilevel"/>
     <w:tmpl w:val="95D6AE30"/>
@@ -18765,7 +18973,7 @@
       </w:rPr>
     </w:lvl>
   </w:abstractNum>
-  <w:abstractNum w:abstractNumId="45" w15:restartNumberingAfterBreak="0">
+  <w:abstractNum w:abstractNumId="46" w15:restartNumberingAfterBreak="0">
     <w:nsid w:val="4F215D37"/>
     <w:multiLevelType w:val="multilevel"/>
     <w:tmpl w:val="92600430"/>
@@ -18914,7 +19122,7 @@
       </w:rPr>
     </w:lvl>
   </w:abstractNum>
-  <w:abstractNum w:abstractNumId="46" w15:restartNumberingAfterBreak="0">
+  <w:abstractNum w:abstractNumId="47" w15:restartNumberingAfterBreak="0">
     <w:nsid w:val="4FDE358F"/>
     <w:multiLevelType w:val="multilevel"/>
     <w:tmpl w:val="D4601A36"/>
@@ -19063,7 +19271,7 @@
       </w:rPr>
     </w:lvl>
   </w:abstractNum>
-  <w:abstractNum w:abstractNumId="47" w15:restartNumberingAfterBreak="0">
+  <w:abstractNum w:abstractNumId="48" w15:restartNumberingAfterBreak="0">
     <w:nsid w:val="54AB66E9"/>
     <w:multiLevelType w:val="multilevel"/>
     <w:tmpl w:val="A9E2F602"/>
@@ -19212,7 +19420,7 @@
       </w:rPr>
     </w:lvl>
   </w:abstractNum>
-  <w:abstractNum w:abstractNumId="48" w15:restartNumberingAfterBreak="0">
+  <w:abstractNum w:abstractNumId="49" w15:restartNumberingAfterBreak="0">
     <w:nsid w:val="54AB6ECE"/>
     <w:multiLevelType w:val="multilevel"/>
     <w:tmpl w:val="48F44B8E"/>
@@ -19361,7 +19569,7 @@
       </w:rPr>
     </w:lvl>
   </w:abstractNum>
-  <w:abstractNum w:abstractNumId="49" w15:restartNumberingAfterBreak="0">
+  <w:abstractNum w:abstractNumId="50" w15:restartNumberingAfterBreak="0">
     <w:nsid w:val="56FA02D5"/>
     <w:multiLevelType w:val="multilevel"/>
     <w:tmpl w:val="AD1A56F2"/>
@@ -19510,7 +19718,7 @@
       </w:rPr>
     </w:lvl>
   </w:abstractNum>
-  <w:abstractNum w:abstractNumId="50" w15:restartNumberingAfterBreak="0">
+  <w:abstractNum w:abstractNumId="51" w15:restartNumberingAfterBreak="0">
     <w:nsid w:val="589F2723"/>
     <w:multiLevelType w:val="multilevel"/>
     <w:tmpl w:val="2730B76C"/>
@@ -19659,7 +19867,7 @@
       </w:rPr>
     </w:lvl>
   </w:abstractNum>
-  <w:abstractNum w:abstractNumId="51" w15:restartNumberingAfterBreak="0">
+  <w:abstractNum w:abstractNumId="52" w15:restartNumberingAfterBreak="0">
     <w:nsid w:val="58DC438C"/>
     <w:multiLevelType w:val="multilevel"/>
     <w:tmpl w:val="3BB4C0AE"/>
@@ -19776,7 +19984,7 @@
       </w:pPr>
     </w:lvl>
   </w:abstractNum>
-  <w:abstractNum w:abstractNumId="52" w15:restartNumberingAfterBreak="0">
+  <w:abstractNum w:abstractNumId="53" w15:restartNumberingAfterBreak="0">
     <w:nsid w:val="5CFB5E7D"/>
     <w:multiLevelType w:val="multilevel"/>
     <w:tmpl w:val="4E0A6FD6"/>
@@ -19925,7 +20133,7 @@
       </w:rPr>
     </w:lvl>
   </w:abstractNum>
-  <w:abstractNum w:abstractNumId="53" w15:restartNumberingAfterBreak="0">
+  <w:abstractNum w:abstractNumId="54" w15:restartNumberingAfterBreak="0">
     <w:nsid w:val="5F3541A1"/>
     <w:multiLevelType w:val="multilevel"/>
     <w:tmpl w:val="F76A22DA"/>
@@ -20046,7 +20254,7 @@
       </w:pPr>
     </w:lvl>
   </w:abstractNum>
-  <w:abstractNum w:abstractNumId="54" w15:restartNumberingAfterBreak="0">
+  <w:abstractNum w:abstractNumId="55" w15:restartNumberingAfterBreak="0">
     <w:nsid w:val="608639B1"/>
     <w:multiLevelType w:val="multilevel"/>
     <w:tmpl w:val="DAD6DE34"/>
@@ -20195,7 +20403,7 @@
       </w:rPr>
     </w:lvl>
   </w:abstractNum>
-  <w:abstractNum w:abstractNumId="55" w15:restartNumberingAfterBreak="0">
+  <w:abstractNum w:abstractNumId="56" w15:restartNumberingAfterBreak="0">
     <w:nsid w:val="64432AAF"/>
     <w:multiLevelType w:val="multilevel"/>
     <w:tmpl w:val="540CC24E"/>
@@ -20344,7 +20552,7 @@
       </w:rPr>
     </w:lvl>
   </w:abstractNum>
-  <w:abstractNum w:abstractNumId="56" w15:restartNumberingAfterBreak="0">
+  <w:abstractNum w:abstractNumId="57" w15:restartNumberingAfterBreak="0">
     <w:nsid w:val="649E57C1"/>
     <w:multiLevelType w:val="multilevel"/>
     <w:tmpl w:val="A7B8C5BA"/>
@@ -20493,7 +20701,7 @@
       </w:rPr>
     </w:lvl>
   </w:abstractNum>
-  <w:abstractNum w:abstractNumId="57" w15:restartNumberingAfterBreak="0">
+  <w:abstractNum w:abstractNumId="58" w15:restartNumberingAfterBreak="0">
     <w:nsid w:val="65165947"/>
     <w:multiLevelType w:val="multilevel"/>
     <w:tmpl w:val="62781BC4"/>
@@ -20642,7 +20850,7 @@
       </w:rPr>
     </w:lvl>
   </w:abstractNum>
-  <w:abstractNum w:abstractNumId="58" w15:restartNumberingAfterBreak="0">
+  <w:abstractNum w:abstractNumId="59" w15:restartNumberingAfterBreak="0">
     <w:nsid w:val="681D6197"/>
     <w:multiLevelType w:val="multilevel"/>
     <w:tmpl w:val="3560276C"/>
@@ -20791,7 +20999,7 @@
       </w:rPr>
     </w:lvl>
   </w:abstractNum>
-  <w:abstractNum w:abstractNumId="59" w15:restartNumberingAfterBreak="0">
+  <w:abstractNum w:abstractNumId="60" w15:restartNumberingAfterBreak="0">
     <w:nsid w:val="68F67965"/>
     <w:multiLevelType w:val="multilevel"/>
     <w:tmpl w:val="C584CA4A"/>
@@ -20940,7 +21148,7 @@
       </w:rPr>
     </w:lvl>
   </w:abstractNum>
-  <w:abstractNum w:abstractNumId="60" w15:restartNumberingAfterBreak="0">
+  <w:abstractNum w:abstractNumId="61" w15:restartNumberingAfterBreak="0">
     <w:nsid w:val="6964787B"/>
     <w:multiLevelType w:val="multilevel"/>
     <w:tmpl w:val="D44642E0"/>
@@ -21089,7 +21297,7 @@
       </w:rPr>
     </w:lvl>
   </w:abstractNum>
-  <w:abstractNum w:abstractNumId="61" w15:restartNumberingAfterBreak="0">
+  <w:abstractNum w:abstractNumId="62" w15:restartNumberingAfterBreak="0">
     <w:nsid w:val="6B2A6D6B"/>
     <w:multiLevelType w:val="multilevel"/>
     <w:tmpl w:val="D5AA8FAA"/>
@@ -21238,7 +21446,7 @@
       </w:rPr>
     </w:lvl>
   </w:abstractNum>
-  <w:abstractNum w:abstractNumId="62" w15:restartNumberingAfterBreak="0">
+  <w:abstractNum w:abstractNumId="63" w15:restartNumberingAfterBreak="0">
     <w:nsid w:val="6CB416DB"/>
     <w:multiLevelType w:val="multilevel"/>
     <w:tmpl w:val="18A6F8F4"/>
@@ -21387,7 +21595,7 @@
       </w:rPr>
     </w:lvl>
   </w:abstractNum>
-  <w:abstractNum w:abstractNumId="63" w15:restartNumberingAfterBreak="0">
+  <w:abstractNum w:abstractNumId="64" w15:restartNumberingAfterBreak="0">
     <w:nsid w:val="6D1A5554"/>
     <w:multiLevelType w:val="multilevel"/>
     <w:tmpl w:val="73B45854"/>
@@ -21536,7 +21744,7 @@
       </w:rPr>
     </w:lvl>
   </w:abstractNum>
-  <w:abstractNum w:abstractNumId="64" w15:restartNumberingAfterBreak="0">
+  <w:abstractNum w:abstractNumId="65" w15:restartNumberingAfterBreak="0">
     <w:nsid w:val="6DD67047"/>
     <w:multiLevelType w:val="multilevel"/>
     <w:tmpl w:val="2D8CB19C"/>
@@ -21685,7 +21893,7 @@
       </w:rPr>
     </w:lvl>
   </w:abstractNum>
-  <w:abstractNum w:abstractNumId="65" w15:restartNumberingAfterBreak="0">
+  <w:abstractNum w:abstractNumId="66" w15:restartNumberingAfterBreak="0">
     <w:nsid w:val="6FC51F03"/>
     <w:multiLevelType w:val="multilevel"/>
     <w:tmpl w:val="EC3655EC"/>
@@ -21834,7 +22042,7 @@
       </w:rPr>
     </w:lvl>
   </w:abstractNum>
-  <w:abstractNum w:abstractNumId="66" w15:restartNumberingAfterBreak="0">
+  <w:abstractNum w:abstractNumId="67" w15:restartNumberingAfterBreak="0">
     <w:nsid w:val="70177B89"/>
     <w:multiLevelType w:val="multilevel"/>
     <w:tmpl w:val="0D5E2DDA"/>
@@ -21983,7 +22191,7 @@
       </w:rPr>
     </w:lvl>
   </w:abstractNum>
-  <w:abstractNum w:abstractNumId="67" w15:restartNumberingAfterBreak="0">
+  <w:abstractNum w:abstractNumId="68" w15:restartNumberingAfterBreak="0">
     <w:nsid w:val="71052497"/>
     <w:multiLevelType w:val="multilevel"/>
     <w:tmpl w:val="B8C28690"/>
@@ -22132,7 +22340,7 @@
       </w:rPr>
     </w:lvl>
   </w:abstractNum>
-  <w:abstractNum w:abstractNumId="68" w15:restartNumberingAfterBreak="0">
+  <w:abstractNum w:abstractNumId="69" w15:restartNumberingAfterBreak="0">
     <w:nsid w:val="71DB28E2"/>
     <w:multiLevelType w:val="multilevel"/>
     <w:tmpl w:val="235C0334"/>
@@ -22281,7 +22489,7 @@
       </w:rPr>
     </w:lvl>
   </w:abstractNum>
-  <w:abstractNum w:abstractNumId="69" w15:restartNumberingAfterBreak="0">
+  <w:abstractNum w:abstractNumId="70" w15:restartNumberingAfterBreak="0">
     <w:nsid w:val="735711AD"/>
     <w:multiLevelType w:val="multilevel"/>
     <w:tmpl w:val="A4BAFA32"/>
@@ -22430,7 +22638,7 @@
       </w:rPr>
     </w:lvl>
   </w:abstractNum>
-  <w:abstractNum w:abstractNumId="70" w15:restartNumberingAfterBreak="0">
+  <w:abstractNum w:abstractNumId="71" w15:restartNumberingAfterBreak="0">
     <w:nsid w:val="74621477"/>
     <w:multiLevelType w:val="multilevel"/>
     <w:tmpl w:val="B21C517C"/>
@@ -22579,7 +22787,7 @@
       </w:rPr>
     </w:lvl>
   </w:abstractNum>
-  <w:abstractNum w:abstractNumId="71" w15:restartNumberingAfterBreak="0">
+  <w:abstractNum w:abstractNumId="72" w15:restartNumberingAfterBreak="0">
     <w:nsid w:val="75A7545B"/>
     <w:multiLevelType w:val="multilevel"/>
     <w:tmpl w:val="C7441BDA"/>
@@ -22728,7 +22936,7 @@
       </w:rPr>
     </w:lvl>
   </w:abstractNum>
-  <w:abstractNum w:abstractNumId="72" w15:restartNumberingAfterBreak="0">
+  <w:abstractNum w:abstractNumId="73" w15:restartNumberingAfterBreak="0">
     <w:nsid w:val="76DB7EC2"/>
     <w:multiLevelType w:val="multilevel"/>
     <w:tmpl w:val="5FD6F110"/>
@@ -22818,7 +23026,7 @@
       </w:pPr>
     </w:lvl>
   </w:abstractNum>
-  <w:abstractNum w:abstractNumId="73" w15:restartNumberingAfterBreak="0">
+  <w:abstractNum w:abstractNumId="74" w15:restartNumberingAfterBreak="0">
     <w:nsid w:val="77DD2329"/>
     <w:multiLevelType w:val="multilevel"/>
     <w:tmpl w:val="041AC7C4"/>
@@ -22967,7 +23175,7 @@
       </w:rPr>
     </w:lvl>
   </w:abstractNum>
-  <w:abstractNum w:abstractNumId="74" w15:restartNumberingAfterBreak="0">
+  <w:abstractNum w:abstractNumId="75" w15:restartNumberingAfterBreak="0">
     <w:nsid w:val="78D55BDE"/>
     <w:multiLevelType w:val="multilevel"/>
     <w:tmpl w:val="456CB524"/>
@@ -23116,7 +23324,7 @@
       </w:rPr>
     </w:lvl>
   </w:abstractNum>
-  <w:abstractNum w:abstractNumId="75" w15:restartNumberingAfterBreak="0">
+  <w:abstractNum w:abstractNumId="76" w15:restartNumberingAfterBreak="0">
     <w:nsid w:val="7ACE7FF1"/>
     <w:multiLevelType w:val="multilevel"/>
     <w:tmpl w:val="4626754C"/>
@@ -23265,7 +23473,7 @@
       </w:rPr>
     </w:lvl>
   </w:abstractNum>
-  <w:abstractNum w:abstractNumId="76" w15:restartNumberingAfterBreak="0">
+  <w:abstractNum w:abstractNumId="77" w15:restartNumberingAfterBreak="0">
     <w:nsid w:val="7BA953BF"/>
     <w:multiLevelType w:val="multilevel"/>
     <w:tmpl w:val="F9F4C6D6"/>
@@ -23414,7 +23622,7 @@
       </w:rPr>
     </w:lvl>
   </w:abstractNum>
-  <w:abstractNum w:abstractNumId="77" w15:restartNumberingAfterBreak="0">
+  <w:abstractNum w:abstractNumId="78" w15:restartNumberingAfterBreak="0">
     <w:nsid w:val="7EFC4C8C"/>
     <w:multiLevelType w:val="multilevel"/>
     <w:tmpl w:val="DA72FF32"/>
@@ -23564,22 +23772,22 @@
     </w:lvl>
   </w:abstractNum>
   <w:num w:numId="1" w16cid:durableId="1173644979">
-    <w:abstractNumId w:val="72"/>
+    <w:abstractNumId w:val="73"/>
   </w:num>
   <w:num w:numId="2" w16cid:durableId="846288613">
-    <w:abstractNumId w:val="66"/>
+    <w:abstractNumId w:val="67"/>
   </w:num>
   <w:num w:numId="3" w16cid:durableId="2064598816">
+    <w:abstractNumId w:val="57"/>
+  </w:num>
+  <w:num w:numId="4" w16cid:durableId="1757434330">
     <w:abstractNumId w:val="56"/>
   </w:num>
-  <w:num w:numId="4" w16cid:durableId="1757434330">
-    <w:abstractNumId w:val="55"/>
-  </w:num>
   <w:num w:numId="5" w16cid:durableId="58136695">
-    <w:abstractNumId w:val="60"/>
+    <w:abstractNumId w:val="61"/>
   </w:num>
   <w:num w:numId="6" w16cid:durableId="414283897">
-    <w:abstractNumId w:val="40"/>
+    <w:abstractNumId w:val="41"/>
   </w:num>
   <w:num w:numId="7" w16cid:durableId="349257975">
     <w:abstractNumId w:val="10"/>
@@ -23591,49 +23799,49 @@
     <w:abstractNumId w:val="2"/>
   </w:num>
   <w:num w:numId="10" w16cid:durableId="1498038305">
-    <w:abstractNumId w:val="65"/>
+    <w:abstractNumId w:val="66"/>
   </w:num>
   <w:num w:numId="11" w16cid:durableId="20519470">
-    <w:abstractNumId w:val="69"/>
+    <w:abstractNumId w:val="70"/>
   </w:num>
   <w:num w:numId="12" w16cid:durableId="413162127">
     <w:abstractNumId w:val="5"/>
   </w:num>
   <w:num w:numId="13" w16cid:durableId="784351105">
-    <w:abstractNumId w:val="75"/>
+    <w:abstractNumId w:val="76"/>
   </w:num>
   <w:num w:numId="14" w16cid:durableId="902760857">
-    <w:abstractNumId w:val="70"/>
+    <w:abstractNumId w:val="71"/>
   </w:num>
   <w:num w:numId="15" w16cid:durableId="1669675158">
-    <w:abstractNumId w:val="58"/>
+    <w:abstractNumId w:val="59"/>
   </w:num>
   <w:num w:numId="16" w16cid:durableId="2070299284">
     <w:abstractNumId w:val="3"/>
   </w:num>
   <w:num w:numId="17" w16cid:durableId="1106734245">
-    <w:abstractNumId w:val="51"/>
+    <w:abstractNumId w:val="52"/>
   </w:num>
   <w:num w:numId="18" w16cid:durableId="287323675">
-    <w:abstractNumId w:val="42"/>
+    <w:abstractNumId w:val="43"/>
   </w:num>
   <w:num w:numId="19" w16cid:durableId="1463310384">
-    <w:abstractNumId w:val="74"/>
+    <w:abstractNumId w:val="75"/>
   </w:num>
   <w:num w:numId="20" w16cid:durableId="469245797">
-    <w:abstractNumId w:val="64"/>
+    <w:abstractNumId w:val="65"/>
   </w:num>
   <w:num w:numId="21" w16cid:durableId="1437679615">
     <w:abstractNumId w:val="13"/>
   </w:num>
   <w:num w:numId="22" w16cid:durableId="2113670945">
-    <w:abstractNumId w:val="48"/>
+    <w:abstractNumId w:val="49"/>
   </w:num>
   <w:num w:numId="23" w16cid:durableId="1200774372">
     <w:abstractNumId w:val="22"/>
   </w:num>
   <w:num w:numId="24" w16cid:durableId="2033801142">
-    <w:abstractNumId w:val="52"/>
+    <w:abstractNumId w:val="53"/>
   </w:num>
   <w:num w:numId="25" w16cid:durableId="458107499">
     <w:abstractNumId w:val="33"/>
@@ -23642,19 +23850,19 @@
     <w:abstractNumId w:val="0"/>
   </w:num>
   <w:num w:numId="27" w16cid:durableId="1792356014">
-    <w:abstractNumId w:val="67"/>
+    <w:abstractNumId w:val="68"/>
   </w:num>
   <w:num w:numId="28" w16cid:durableId="407654934">
     <w:abstractNumId w:val="7"/>
   </w:num>
   <w:num w:numId="29" w16cid:durableId="2048026304">
-    <w:abstractNumId w:val="44"/>
+    <w:abstractNumId w:val="45"/>
   </w:num>
   <w:num w:numId="30" w16cid:durableId="509881515">
     <w:abstractNumId w:val="11"/>
   </w:num>
   <w:num w:numId="31" w16cid:durableId="1873110303">
-    <w:abstractNumId w:val="45"/>
+    <w:abstractNumId w:val="46"/>
   </w:num>
   <w:num w:numId="32" w16cid:durableId="181630337">
     <w:abstractNumId w:val="20"/>
@@ -23663,7 +23871,7 @@
     <w:abstractNumId w:val="30"/>
   </w:num>
   <w:num w:numId="34" w16cid:durableId="397170153">
-    <w:abstractNumId w:val="50"/>
+    <w:abstractNumId w:val="51"/>
   </w:num>
   <w:num w:numId="35" w16cid:durableId="513879727">
     <w:abstractNumId w:val="17"/>
@@ -23672,13 +23880,13 @@
     <w:abstractNumId w:val="26"/>
   </w:num>
   <w:num w:numId="37" w16cid:durableId="702947214">
-    <w:abstractNumId w:val="53"/>
+    <w:abstractNumId w:val="54"/>
   </w:num>
   <w:num w:numId="38" w16cid:durableId="1757364023">
     <w:abstractNumId w:val="29"/>
   </w:num>
   <w:num w:numId="39" w16cid:durableId="1113550735">
-    <w:abstractNumId w:val="57"/>
+    <w:abstractNumId w:val="58"/>
   </w:num>
   <w:num w:numId="40" w16cid:durableId="862205822">
     <w:abstractNumId w:val="19"/>
@@ -23687,7 +23895,7 @@
     <w:abstractNumId w:val="14"/>
   </w:num>
   <w:num w:numId="42" w16cid:durableId="787747470">
-    <w:abstractNumId w:val="47"/>
+    <w:abstractNumId w:val="48"/>
   </w:num>
   <w:num w:numId="43" w16cid:durableId="1589004140">
     <w:abstractNumId w:val="12"/>
@@ -23708,7 +23916,7 @@
     <w:abstractNumId w:val="31"/>
   </w:num>
   <w:num w:numId="49" w16cid:durableId="1731926420">
-    <w:abstractNumId w:val="43"/>
+    <w:abstractNumId w:val="44"/>
   </w:num>
   <w:num w:numId="50" w16cid:durableId="1444808213">
     <w:abstractNumId w:val="4"/>
@@ -23717,7 +23925,7 @@
     <w:abstractNumId w:val="8"/>
   </w:num>
   <w:num w:numId="52" w16cid:durableId="1776510560">
-    <w:abstractNumId w:val="61"/>
+    <w:abstractNumId w:val="62"/>
   </w:num>
   <w:num w:numId="53" w16cid:durableId="1096554026">
     <w:abstractNumId w:val="34"/>
@@ -23726,13 +23934,13 @@
     <w:abstractNumId w:val="6"/>
   </w:num>
   <w:num w:numId="55" w16cid:durableId="1910186940">
-    <w:abstractNumId w:val="46"/>
+    <w:abstractNumId w:val="47"/>
   </w:num>
   <w:num w:numId="56" w16cid:durableId="1466435116">
     <w:abstractNumId w:val="15"/>
   </w:num>
   <w:num w:numId="57" w16cid:durableId="598680788">
-    <w:abstractNumId w:val="73"/>
+    <w:abstractNumId w:val="74"/>
   </w:num>
   <w:num w:numId="58" w16cid:durableId="862599419">
     <w:abstractNumId w:val="16"/>
@@ -23741,10 +23949,10 @@
     <w:abstractNumId w:val="21"/>
   </w:num>
   <w:num w:numId="60" w16cid:durableId="445732675">
-    <w:abstractNumId w:val="54"/>
+    <w:abstractNumId w:val="55"/>
   </w:num>
   <w:num w:numId="61" w16cid:durableId="583418798">
-    <w:abstractNumId w:val="62"/>
+    <w:abstractNumId w:val="63"/>
   </w:num>
   <w:num w:numId="62" w16cid:durableId="1026835391">
     <w:abstractNumId w:val="28"/>
@@ -23756,28 +23964,28 @@
     <w:abstractNumId w:val="37"/>
   </w:num>
   <w:num w:numId="65" w16cid:durableId="1493139310">
-    <w:abstractNumId w:val="77"/>
+    <w:abstractNumId w:val="78"/>
   </w:num>
   <w:num w:numId="66" w16cid:durableId="1234706815">
-    <w:abstractNumId w:val="76"/>
+    <w:abstractNumId w:val="77"/>
   </w:num>
   <w:num w:numId="67" w16cid:durableId="295725438">
     <w:abstractNumId w:val="24"/>
   </w:num>
   <w:num w:numId="68" w16cid:durableId="2002345649">
-    <w:abstractNumId w:val="49"/>
+    <w:abstractNumId w:val="50"/>
   </w:num>
   <w:num w:numId="69" w16cid:durableId="331102149">
-    <w:abstractNumId w:val="68"/>
+    <w:abstractNumId w:val="69"/>
   </w:num>
   <w:num w:numId="70" w16cid:durableId="822358214">
     <w:abstractNumId w:val="35"/>
   </w:num>
   <w:num w:numId="71" w16cid:durableId="267351297">
-    <w:abstractNumId w:val="59"/>
+    <w:abstractNumId w:val="60"/>
   </w:num>
   <w:num w:numId="72" w16cid:durableId="1952126027">
-    <w:abstractNumId w:val="71"/>
+    <w:abstractNumId w:val="72"/>
   </w:num>
   <w:num w:numId="73" w16cid:durableId="1058669689">
     <w:abstractNumId w:val="32"/>
@@ -23786,16 +23994,19 @@
     <w:abstractNumId w:val="38"/>
   </w:num>
   <w:num w:numId="75" w16cid:durableId="194972208">
-    <w:abstractNumId w:val="63"/>
+    <w:abstractNumId w:val="64"/>
   </w:num>
   <w:num w:numId="76" w16cid:durableId="1609580875">
     <w:abstractNumId w:val="1"/>
   </w:num>
   <w:num w:numId="77" w16cid:durableId="53047211">
-    <w:abstractNumId w:val="41"/>
+    <w:abstractNumId w:val="42"/>
   </w:num>
   <w:num w:numId="78" w16cid:durableId="588777403">
     <w:abstractNumId w:val="36"/>
+  </w:num>
+  <w:num w:numId="79" w16cid:durableId="424769778">
+    <w:abstractNumId w:val="40"/>
   </w:num>
 </w:numbering>
 </file>
@@ -24443,11 +24654,10 @@
         <w:between w:val="nil"/>
       </w:pBdr>
       <w:tabs>
-        <w:tab w:val="num" w:pos="360"/>
         <w:tab w:val="right" w:pos="9270"/>
       </w:tabs>
       <w:spacing w:after="0" w:line="276" w:lineRule="auto"/>
-      <w:ind w:left="-86" w:right="-547" w:firstLine="0"/>
+      <w:ind w:left="-86" w:right="-547"/>
     </w:pPr>
     <w:rPr>
       <w:rFonts w:eastAsia="Cambria" w:cs="Segoe UI"/>
@@ -24827,6 +25037,17 @@
       <w:u w:val="single"/>
     </w:rPr>
   </w:style>
+  <w:style w:type="paragraph" w:styleId="NormalWeb">
+    <w:name w:val="Normal (Web)"/>
+    <w:basedOn w:val="Normal"/>
+    <w:uiPriority w:val="99"/>
+    <w:semiHidden/>
+    <w:unhideWhenUsed/>
+    <w:rsid w:val="00E4795B"/>
+    <w:rPr>
+      <w:rFonts w:ascii="Times New Roman" w:hAnsi="Times New Roman" w:cs="Times New Roman"/>
+    </w:rPr>
+  </w:style>
 </w:styles>
 </file>
 

</xml_diff>